<commit_message>
Backend logic Added.. :)
</commit_message>
<xml_diff>
--- a/Account/Account Application.docx
+++ b/Account/Account Application.docx
@@ -409,7 +409,7 @@
         </w:numPr>
       </w:pPr>
       <w:r>
-        <w:t>Expense Category</w:t>
+        <w:t>Category</w:t>
       </w:r>
     </w:p>
     <w:p>
@@ -422,6 +422,18 @@
       </w:pPr>
       <w:r>
         <w:t>Category Name</w:t>
+      </w:r>
+    </w:p>
+    <w:p>
+      <w:pPr>
+        <w:pStyle w:val="ListParagraph"/>
+        <w:numPr>
+          <w:ilvl w:val="0"/>
+          <w:numId w:val="6"/>
+        </w:numPr>
+      </w:pPr>
+      <w:r>
+        <w:t>Category Type</w:t>
       </w:r>
     </w:p>
     <w:p>

</xml_diff>